<commit_message>
Applied Formatting to all the documents. Also generated PDFs.
</commit_message>
<xml_diff>
--- a/ReceiptRewards.Documentation/Risk Management Plan.docx
+++ b/ReceiptRewards.Documentation/Risk Management Plan.docx
@@ -23,9 +23,9 @@
         <w:tblLook w:val="01E0" w:firstRow="1" w:lastRow="1" w:firstColumn="1" w:lastColumn="1" w:noHBand="0" w:noVBand="0"/>
       </w:tblPr>
       <w:tblGrid>
-        <w:gridCol w:w="1721"/>
-        <w:gridCol w:w="6494"/>
-        <w:gridCol w:w="1621"/>
+        <w:gridCol w:w="2132"/>
+        <w:gridCol w:w="5902"/>
+        <w:gridCol w:w="1802"/>
       </w:tblGrid>
       <w:tr>
         <w:trPr>
@@ -33,7 +33,7 @@
         </w:trPr>
         <w:tc>
           <w:tcPr>
-            <w:tcW w:w="783" w:type="pct"/>
+            <w:tcW w:w="1084" w:type="pct"/>
             <w:tcBorders>
               <w:top w:val="nil"/>
               <w:left w:val="nil"/>
@@ -57,13 +57,13 @@
                 <w:lang w:eastAsia="en-US"/>
               </w:rPr>
               <w:drawing>
-                <wp:anchor distT="0" distB="0" distL="114300" distR="114300" simplePos="0" relativeHeight="251660288" behindDoc="0" locked="0" layoutInCell="1" allowOverlap="1" wp14:anchorId="4E9C8FF3" wp14:editId="674B47E6">
+                <wp:anchor distT="0" distB="0" distL="114300" distR="114300" simplePos="0" relativeHeight="251660288" behindDoc="0" locked="0" layoutInCell="1" allowOverlap="1" wp14:anchorId="3D1A84A0" wp14:editId="3D5ECE55">
                   <wp:simplePos x="0" y="0"/>
                   <wp:positionH relativeFrom="column">
-                    <wp:posOffset>-97155</wp:posOffset>
+                    <wp:posOffset>-83820</wp:posOffset>
                   </wp:positionH>
                   <wp:positionV relativeFrom="paragraph">
-                    <wp:posOffset>-6503670</wp:posOffset>
+                    <wp:posOffset>-6753225</wp:posOffset>
                   </wp:positionV>
                   <wp:extent cx="6283325" cy="1828800"/>
                   <wp:effectExtent l="0" t="0" r="0" b="0"/>
@@ -123,7 +123,7 @@
         </w:tc>
         <w:tc>
           <w:tcPr>
-            <w:tcW w:w="4217" w:type="pct"/>
+            <w:tcW w:w="3916" w:type="pct"/>
             <w:gridSpan w:val="2"/>
             <w:tcBorders>
               <w:top w:val="nil"/>
@@ -138,7 +138,7 @@
             <w:pPr>
               <w:pStyle w:val="NoSpacing"/>
               <w:rPr>
-                <w:rFonts w:asciiTheme="majorHAnsi" w:hAnsiTheme="majorHAnsi"/>
+                <w:rFonts w:ascii="Lucida Sans" w:hAnsi="Lucida Sans"/>
                 <w:caps/>
                 <w:color w:val="FFFFFF" w:themeColor="background1"/>
                 <w:sz w:val="72"/>
@@ -159,7 +159,6 @@
                 <w:dataBinding w:prefixMappings="xmlns:ns0='http://schemas.openxmlformats.org/package/2006/metadata/core-properties' xmlns:ns1='http://purl.org/dc/elements/1.1/'" w:xpath="/ns0:coreProperties[1]/ns1:title[1]" w:storeItemID="{6C3C8BC8-F283-45AE-878A-BAB7291924A1}"/>
                 <w:text/>
               </w:sdtPr>
-              <w:sdtEndPr/>
               <w:sdtContent>
                 <w:r>
                   <w:rPr>
@@ -182,76 +181,77 @@
         </w:trPr>
         <w:tc>
           <w:tcPr>
-            <w:tcW w:w="783" w:type="pct"/>
+            <w:tcW w:w="1084" w:type="pct"/>
+            <w:tcBorders>
+              <w:top w:val="single" w:sz="48" w:space="0" w:color="FFFFFF" w:themeColor="background1"/>
+              <w:left w:val="nil"/>
+              <w:bottom w:val="nil"/>
+            </w:tcBorders>
+            <w:shd w:val="clear" w:color="auto" w:fill="98D866" w:themeFill="background2"/>
+            <w:vAlign w:val="center"/>
+          </w:tcPr>
+          <w:p>
+            <w:pPr>
+              <w:pStyle w:val="NoSpacing"/>
+              <w:spacing w:before="240"/>
+              <w:jc w:val="both"/>
+              <w:rPr>
+                <w:color w:val="2B2B2B"/>
+                <w:sz w:val="36"/>
+                <w:szCs w:val="36"/>
+              </w:rPr>
+            </w:pPr>
+            <w:r>
+              <w:rPr>
+                <w:color w:val="2B2B2B"/>
+                <w:sz w:val="36"/>
+                <w:szCs w:val="36"/>
+              </w:rPr>
+              <w:fldChar w:fldCharType="begin"/>
+            </w:r>
+            <w:r>
+              <w:rPr>
+                <w:color w:val="2B2B2B"/>
+                <w:sz w:val="36"/>
+                <w:szCs w:val="36"/>
+              </w:rPr>
+              <w:instrText xml:space="preserve"> DATE   \* MERGEFORMAT </w:instrText>
+            </w:r>
+            <w:r>
+              <w:rPr>
+                <w:color w:val="2B2B2B"/>
+                <w:sz w:val="36"/>
+                <w:szCs w:val="36"/>
+              </w:rPr>
+              <w:fldChar w:fldCharType="separate"/>
+            </w:r>
+            <w:r>
+              <w:rPr>
+                <w:noProof/>
+                <w:color w:val="2B2B2B"/>
+                <w:sz w:val="36"/>
+                <w:szCs w:val="36"/>
+              </w:rPr>
+              <w:t>8/21/2013</w:t>
+            </w:r>
+            <w:r>
+              <w:rPr>
+                <w:color w:val="2B2B2B"/>
+                <w:sz w:val="36"/>
+                <w:szCs w:val="36"/>
+              </w:rPr>
+              <w:fldChar w:fldCharType="end"/>
+            </w:r>
+          </w:p>
+        </w:tc>
+        <w:tc>
+          <w:tcPr>
+            <w:tcW w:w="3000" w:type="pct"/>
             <w:tcBorders>
               <w:top w:val="single" w:sz="48" w:space="0" w:color="FFFFFF" w:themeColor="background1"/>
               <w:bottom w:val="nil"/>
             </w:tcBorders>
-            <w:shd w:val="clear" w:color="auto" w:fill="DADDD7"/>
-            <w:vAlign w:val="center"/>
-          </w:tcPr>
-          <w:p>
-            <w:pPr>
-              <w:pStyle w:val="NoSpacing"/>
-              <w:spacing w:line="360" w:lineRule="auto"/>
-              <w:jc w:val="center"/>
-              <w:rPr>
-                <w:color w:val="2B2B2B"/>
-                <w:sz w:val="36"/>
-                <w:szCs w:val="36"/>
-              </w:rPr>
-            </w:pPr>
-            <w:r>
-              <w:rPr>
-                <w:color w:val="2B2B2B"/>
-                <w:sz w:val="36"/>
-                <w:szCs w:val="36"/>
-              </w:rPr>
-              <w:fldChar w:fldCharType="begin"/>
-            </w:r>
-            <w:r>
-              <w:rPr>
-                <w:color w:val="2B2B2B"/>
-                <w:sz w:val="36"/>
-                <w:szCs w:val="36"/>
-              </w:rPr>
-              <w:instrText xml:space="preserve"> DATE   \* MERGEFORMAT </w:instrText>
-            </w:r>
-            <w:r>
-              <w:rPr>
-                <w:color w:val="2B2B2B"/>
-                <w:sz w:val="36"/>
-                <w:szCs w:val="36"/>
-              </w:rPr>
-              <w:fldChar w:fldCharType="separate"/>
-            </w:r>
-            <w:r>
-              <w:rPr>
-                <w:noProof/>
-                <w:color w:val="2B2B2B"/>
-                <w:sz w:val="36"/>
-                <w:szCs w:val="36"/>
-              </w:rPr>
-              <w:t>8/20/2013</w:t>
-            </w:r>
-            <w:r>
-              <w:rPr>
-                <w:color w:val="2B2B2B"/>
-                <w:sz w:val="36"/>
-                <w:szCs w:val="36"/>
-              </w:rPr>
-              <w:fldChar w:fldCharType="end"/>
-            </w:r>
-          </w:p>
-        </w:tc>
-        <w:tc>
-          <w:tcPr>
-            <w:tcW w:w="3347" w:type="pct"/>
-            <w:tcBorders>
-              <w:top w:val="single" w:sz="48" w:space="0" w:color="FFFFFF" w:themeColor="background1"/>
-              <w:bottom w:val="nil"/>
-            </w:tcBorders>
-            <w:shd w:val="clear" w:color="auto" w:fill="633F7F" w:themeFill="accent5"/>
+            <w:shd w:val="clear" w:color="auto" w:fill="551188"/>
             <w:tcMar>
               <w:left w:w="216" w:type="dxa"/>
             </w:tcMar>
@@ -260,32 +260,31 @@
           <w:p>
             <w:pPr>
               <w:pStyle w:val="NoSpacing"/>
-              <w:spacing w:line="360" w:lineRule="auto"/>
+              <w:spacing w:before="240"/>
               <w:rPr>
                 <w:color w:val="FFFFFF" w:themeColor="background1"/>
-                <w:sz w:val="40"/>
-                <w:szCs w:val="40"/>
+                <w:sz w:val="36"/>
+                <w:szCs w:val="36"/>
               </w:rPr>
             </w:pPr>
             <w:sdt>
               <w:sdtPr>
                 <w:rPr>
                   <w:color w:val="FFFFFF" w:themeColor="background1"/>
-                  <w:sz w:val="40"/>
-                  <w:szCs w:val="40"/>
+                  <w:sz w:val="36"/>
+                  <w:szCs w:val="36"/>
                 </w:rPr>
                 <w:alias w:val="Subtitle"/>
                 <w:id w:val="540659440"/>
                 <w:dataBinding w:prefixMappings="xmlns:ns0='http://schemas.openxmlformats.org/package/2006/metadata/core-properties' xmlns:ns1='http://purl.org/dc/elements/1.1/'" w:xpath="/ns0:coreProperties[1]/ns1:subject[1]" w:storeItemID="{6C3C8BC8-F283-45AE-878A-BAB7291924A1}"/>
                 <w:text/>
               </w:sdtPr>
-              <w:sdtEndPr/>
               <w:sdtContent>
                 <w:r>
                   <w:rPr>
                     <w:color w:val="FFFFFF" w:themeColor="background1"/>
-                    <w:sz w:val="40"/>
-                    <w:szCs w:val="40"/>
+                    <w:sz w:val="36"/>
+                    <w:szCs w:val="36"/>
                   </w:rPr>
                   <w:t>Graduate Capstone</w:t>
                 </w:r>
@@ -295,7 +294,7 @@
         </w:tc>
         <w:tc>
           <w:tcPr>
-            <w:tcW w:w="870" w:type="pct"/>
+            <w:tcW w:w="916" w:type="pct"/>
             <w:tcBorders>
               <w:top w:val="single" w:sz="48" w:space="0" w:color="FFFFFF" w:themeColor="background1"/>
               <w:bottom w:val="nil"/>
@@ -305,7 +304,7 @@
           <w:p>
             <w:pPr>
               <w:pStyle w:val="NoSpacing"/>
-              <w:spacing w:line="360" w:lineRule="auto"/>
+              <w:spacing w:before="240" w:line="360" w:lineRule="auto"/>
               <w:rPr>
                 <w:noProof/>
               </w:rPr>
@@ -316,15 +315,15 @@
                 <w:lang w:eastAsia="en-US"/>
               </w:rPr>
               <w:drawing>
-                <wp:anchor distT="0" distB="0" distL="114300" distR="114300" simplePos="0" relativeHeight="251655168" behindDoc="0" locked="0" layoutInCell="1" allowOverlap="1" wp14:anchorId="4E122E9A" wp14:editId="2A92A0F0">
+                <wp:anchor distT="0" distB="0" distL="114300" distR="114300" simplePos="0" relativeHeight="251659264" behindDoc="0" locked="0" layoutInCell="1" allowOverlap="1" wp14:anchorId="791E7568" wp14:editId="208B1184">
                   <wp:simplePos x="0" y="0"/>
                   <wp:positionH relativeFrom="column">
-                    <wp:posOffset>-68390</wp:posOffset>
+                    <wp:posOffset>-29210</wp:posOffset>
                   </wp:positionH>
                   <wp:positionV relativeFrom="paragraph">
-                    <wp:posOffset>-24765</wp:posOffset>
+                    <wp:posOffset>-34595</wp:posOffset>
                   </wp:positionV>
-                  <wp:extent cx="1047087" cy="655320"/>
+                  <wp:extent cx="1100455" cy="688340"/>
                   <wp:effectExtent l="0" t="0" r="0" b="0"/>
                   <wp:wrapNone/>
                   <wp:docPr id="18" name="Picture 18"/>
@@ -353,7 +352,7 @@
                         <pic:spPr bwMode="auto">
                           <a:xfrm>
                             <a:off x="0" y="0"/>
-                            <a:ext cx="1047087" cy="655320"/>
+                            <a:ext cx="1100455" cy="688340"/>
                           </a:xfrm>
                           <a:prstGeom prst="rect">
                             <a:avLst/>
@@ -428,7 +427,14 @@
             <w:rPr>
               <w:color w:val="FFFFFF" w:themeColor="background1"/>
             </w:rPr>
-            <w:t>Table of Contents</w:t>
+            <w:t>T</w:t>
+          </w:r>
+          <w:bookmarkStart w:id="0" w:name="_GoBack"/>
+          <w:r>
+            <w:rPr>
+              <w:color w:val="FFFFFF" w:themeColor="background1"/>
+            </w:rPr>
+            <w:t>able of Contents</w:t>
           </w:r>
         </w:p>
         <w:p>
@@ -2272,63 +2278,80 @@
               <w:lang w:eastAsia="en-US"/>
             </w:rPr>
           </w:pPr>
-          <w:hyperlink w:anchor="_Toc355688839" w:history="1">
-            <w:r>
-              <w:rPr>
-                <w:rStyle w:val="Hyperlink"/>
-                <w:noProof/>
-              </w:rPr>
-              <w:t>Appendix A: Risk Form Template</w:t>
-            </w:r>
-            <w:r>
-              <w:rPr>
-                <w:noProof/>
-                <w:webHidden/>
-              </w:rPr>
-              <w:tab/>
-            </w:r>
-            <w:r>
-              <w:rPr>
-                <w:noProof/>
-                <w:webHidden/>
-              </w:rPr>
-              <w:fldChar w:fldCharType="begin"/>
-            </w:r>
-            <w:r>
-              <w:rPr>
-                <w:noProof/>
-                <w:webHidden/>
-              </w:rPr>
-              <w:instrText xml:space="preserve"> PAGEREF _Toc355688839 \h </w:instrText>
-            </w:r>
-            <w:r>
-              <w:rPr>
-                <w:noProof/>
-                <w:webHidden/>
-              </w:rPr>
-            </w:r>
-            <w:r>
-              <w:rPr>
-                <w:noProof/>
-                <w:webHidden/>
-              </w:rPr>
-              <w:fldChar w:fldCharType="separate"/>
-            </w:r>
-            <w:r>
-              <w:rPr>
-                <w:noProof/>
-                <w:webHidden/>
-              </w:rPr>
-              <w:t>9</w:t>
-            </w:r>
-            <w:r>
-              <w:rPr>
-                <w:noProof/>
-                <w:webHidden/>
-              </w:rPr>
-              <w:fldChar w:fldCharType="end"/>
-            </w:r>
-          </w:hyperlink>
+          <w:r>
+            <w:fldChar w:fldCharType="begin"/>
+          </w:r>
+          <w:r>
+            <w:instrText xml:space="preserve"> HYPERLINK \l "_T</w:instrText>
+          </w:r>
+          <w:bookmarkEnd w:id="0"/>
+          <w:r>
+            <w:instrText xml:space="preserve">oc355688839" </w:instrText>
+          </w:r>
+          <w:r>
+            <w:fldChar w:fldCharType="separate"/>
+          </w:r>
+          <w:r>
+            <w:rPr>
+              <w:rStyle w:val="Hyperlink"/>
+              <w:noProof/>
+            </w:rPr>
+            <w:t>Appendix A: Risk Form Template</w:t>
+          </w:r>
+          <w:r>
+            <w:rPr>
+              <w:noProof/>
+              <w:webHidden/>
+            </w:rPr>
+            <w:tab/>
+          </w:r>
+          <w:r>
+            <w:rPr>
+              <w:noProof/>
+              <w:webHidden/>
+            </w:rPr>
+            <w:fldChar w:fldCharType="begin"/>
+          </w:r>
+          <w:r>
+            <w:rPr>
+              <w:noProof/>
+              <w:webHidden/>
+            </w:rPr>
+            <w:instrText xml:space="preserve"> PAGEREF _Toc355688839 \h </w:instrText>
+          </w:r>
+          <w:r>
+            <w:rPr>
+              <w:noProof/>
+              <w:webHidden/>
+            </w:rPr>
+          </w:r>
+          <w:r>
+            <w:rPr>
+              <w:noProof/>
+              <w:webHidden/>
+            </w:rPr>
+            <w:fldChar w:fldCharType="separate"/>
+          </w:r>
+          <w:r>
+            <w:rPr>
+              <w:noProof/>
+              <w:webHidden/>
+            </w:rPr>
+            <w:t>9</w:t>
+          </w:r>
+          <w:r>
+            <w:rPr>
+              <w:noProof/>
+              <w:webHidden/>
+            </w:rPr>
+            <w:fldChar w:fldCharType="end"/>
+          </w:r>
+          <w:r>
+            <w:rPr>
+              <w:noProof/>
+            </w:rPr>
+            <w:fldChar w:fldCharType="end"/>
+          </w:r>
         </w:p>
         <w:p>
           <w:pPr>
@@ -2445,8 +2468,7 @@
           <w:color w:val="FFFFFF" w:themeColor="background1"/>
         </w:rPr>
       </w:pPr>
-      <w:bookmarkStart w:id="0" w:name="_Toc355688813"/>
-      <w:bookmarkStart w:id="1" w:name="_GoBack"/>
+      <w:bookmarkStart w:id="1" w:name="_Toc355688813"/>
       <w:r>
         <w:rPr>
           <w:color w:val="FFFFFF" w:themeColor="background1"/>
@@ -2454,9 +2476,8 @@
         <w:lastRenderedPageBreak/>
         <w:t>1 Introduction</w:t>
       </w:r>
-      <w:bookmarkEnd w:id="0"/>
+      <w:bookmarkEnd w:id="1"/>
     </w:p>
-    <w:bookmarkEnd w:id="1"/>
     <w:p>
       <w:r>
         <w:t xml:space="preserve">This documents purpose is to give instructions and guidance regarding the identifying and handling of risks that may occur in the system. </w:t>
@@ -2599,10 +2620,10 @@
         <w:tblLook w:val="0420" w:firstRow="1" w:lastRow="0" w:firstColumn="0" w:lastColumn="0" w:noHBand="0" w:noVBand="1"/>
       </w:tblPr>
       <w:tblGrid>
-        <w:gridCol w:w="1650"/>
-        <w:gridCol w:w="1347"/>
-        <w:gridCol w:w="5458"/>
-        <w:gridCol w:w="1121"/>
+        <w:gridCol w:w="1628"/>
+        <w:gridCol w:w="1513"/>
+        <w:gridCol w:w="5316"/>
+        <w:gridCol w:w="1119"/>
       </w:tblGrid>
       <w:tr>
         <w:trPr>
@@ -5056,17 +5077,9 @@
           <w:color w:val="FFFFFF" w:themeColor="background1"/>
         </w:rPr>
         <w:lastRenderedPageBreak/>
-        <w:t xml:space="preserve">3 Risk </w:t>
-      </w:r>
-      <w:proofErr w:type="gramStart"/>
-      <w:r>
-        <w:rPr>
-          <w:color w:val="FFFFFF" w:themeColor="background1"/>
-        </w:rPr>
-        <w:t>Assessment</w:t>
+        <w:t>3 Risk Assessment</w:t>
       </w:r>
       <w:bookmarkEnd w:id="22"/>
-      <w:proofErr w:type="gramEnd"/>
     </w:p>
     <w:p>
       <w:pPr>
@@ -7023,6 +7036,12 @@
   <w:p>
     <w:pPr>
       <w:pStyle w:val="Footer"/>
+      <w:tabs>
+        <w:tab w:val="clear" w:pos="4680"/>
+        <w:tab w:val="clear" w:pos="9360"/>
+        <w:tab w:val="left" w:pos="4072"/>
+      </w:tabs>
+      <w:spacing w:before="240"/>
     </w:pPr>
     <w:r>
       <w:rPr>
@@ -7030,18 +7049,86 @@
         <w:lang w:eastAsia="en-US"/>
       </w:rPr>
       <w:drawing>
-        <wp:anchor distT="0" distB="0" distL="114300" distR="114300" simplePos="0" relativeHeight="251661312" behindDoc="0" locked="0" layoutInCell="1" allowOverlap="1" wp14:anchorId="1B816D15" wp14:editId="4F426E35">
+        <wp:anchor distT="0" distB="0" distL="114300" distR="114300" simplePos="0" relativeHeight="251664896" behindDoc="0" locked="0" layoutInCell="1" allowOverlap="1" wp14:anchorId="5FDB9896" wp14:editId="0679AC1B">
+          <wp:simplePos x="0" y="0"/>
+          <wp:positionH relativeFrom="column">
+            <wp:posOffset>5029200</wp:posOffset>
+          </wp:positionH>
+          <wp:positionV relativeFrom="paragraph">
+            <wp:posOffset>-187325</wp:posOffset>
+          </wp:positionV>
+          <wp:extent cx="450215" cy="656590"/>
+          <wp:effectExtent l="0" t="0" r="0" b="0"/>
+          <wp:wrapNone/>
+          <wp:docPr id="20" name="Picture 20"/>
+          <wp:cNvGraphicFramePr>
+            <a:graphicFrameLocks xmlns:a="http://schemas.openxmlformats.org/drawingml/2006/main" noChangeAspect="1"/>
+          </wp:cNvGraphicFramePr>
+          <a:graphic xmlns:a="http://schemas.openxmlformats.org/drawingml/2006/main">
+            <a:graphicData uri="http://schemas.openxmlformats.org/drawingml/2006/picture">
+              <pic:pic xmlns:pic="http://schemas.openxmlformats.org/drawingml/2006/picture">
+                <pic:nvPicPr>
+                  <pic:cNvPr id="0" name="Picture 74"/>
+                  <pic:cNvPicPr>
+                    <a:picLocks noChangeAspect="1" noChangeArrowheads="1"/>
+                  </pic:cNvPicPr>
+                </pic:nvPicPr>
+                <pic:blipFill>
+                  <a:blip r:embed="rId1">
+                    <a:extLst>
+                      <a:ext uri="{28A0092B-C50C-407E-A947-70E740481C1C}">
+                        <a14:useLocalDpi xmlns:a14="http://schemas.microsoft.com/office/drawing/2010/main" val="0"/>
+                      </a:ext>
+                    </a:extLst>
+                  </a:blip>
+                  <a:srcRect/>
+                  <a:stretch>
+                    <a:fillRect/>
+                  </a:stretch>
+                </pic:blipFill>
+                <pic:spPr bwMode="auto">
+                  <a:xfrm>
+                    <a:off x="0" y="0"/>
+                    <a:ext cx="450215" cy="656590"/>
+                  </a:xfrm>
+                  <a:prstGeom prst="rect">
+                    <a:avLst/>
+                  </a:prstGeom>
+                  <a:noFill/>
+                  <a:ln>
+                    <a:noFill/>
+                  </a:ln>
+                </pic:spPr>
+              </pic:pic>
+            </a:graphicData>
+          </a:graphic>
+          <wp14:sizeRelH relativeFrom="page">
+            <wp14:pctWidth>0</wp14:pctWidth>
+          </wp14:sizeRelH>
+          <wp14:sizeRelV relativeFrom="page">
+            <wp14:pctHeight>0</wp14:pctHeight>
+          </wp14:sizeRelV>
+        </wp:anchor>
+      </w:drawing>
+    </w:r>
+    <w:r>
+      <w:rPr>
+        <w:noProof/>
+        <w:lang w:eastAsia="en-US"/>
+      </w:rPr>
+      <w:drawing>
+        <wp:anchor distT="0" distB="0" distL="114300" distR="114300" simplePos="0" relativeHeight="251665920" behindDoc="0" locked="0" layoutInCell="1" allowOverlap="1" wp14:anchorId="04CC33B8" wp14:editId="28E8DE41">
           <wp:simplePos x="0" y="0"/>
           <wp:positionH relativeFrom="column">
             <wp:posOffset>5486400</wp:posOffset>
           </wp:positionH>
           <wp:positionV relativeFrom="paragraph">
-            <wp:posOffset>-177165</wp:posOffset>
+            <wp:posOffset>-196215</wp:posOffset>
           </wp:positionV>
           <wp:extent cx="450215" cy="666115"/>
-          <wp:effectExtent l="0" t="0" r="6985" b="635"/>
+          <wp:effectExtent l="0" t="0" r="0" b="0"/>
           <wp:wrapNone/>
-          <wp:docPr id="26" name="Picture 26"/>
+          <wp:docPr id="21" name="Picture 21"/>
           <wp:cNvGraphicFramePr>
             <a:graphicFrameLocks xmlns:a="http://schemas.openxmlformats.org/drawingml/2006/main" noChangeAspect="1"/>
           </wp:cNvGraphicFramePr>
@@ -7055,7 +7142,7 @@
                   </pic:cNvPicPr>
                 </pic:nvPicPr>
                 <pic:blipFill>
-                  <a:blip r:embed="rId1">
+                  <a:blip r:embed="rId2">
                     <a:extLst>
                       <a:ext uri="{28A0092B-C50C-407E-A947-70E740481C1C}">
                         <a14:useLocalDpi xmlns:a14="http://schemas.microsoft.com/office/drawing/2010/main" val="0"/>
@@ -7092,74 +7179,6 @@
         </wp:anchor>
       </w:drawing>
     </w:r>
-    <w:r>
-      <w:rPr>
-        <w:noProof/>
-        <w:lang w:eastAsia="en-US"/>
-      </w:rPr>
-      <w:drawing>
-        <wp:anchor distT="0" distB="0" distL="114300" distR="114300" simplePos="0" relativeHeight="251659264" behindDoc="0" locked="0" layoutInCell="1" allowOverlap="1" wp14:anchorId="428ACE35" wp14:editId="621590C2">
-          <wp:simplePos x="0" y="0"/>
-          <wp:positionH relativeFrom="column">
-            <wp:posOffset>5029200</wp:posOffset>
-          </wp:positionH>
-          <wp:positionV relativeFrom="paragraph">
-            <wp:posOffset>-168275</wp:posOffset>
-          </wp:positionV>
-          <wp:extent cx="450215" cy="656590"/>
-          <wp:effectExtent l="0" t="0" r="6985" b="0"/>
-          <wp:wrapNone/>
-          <wp:docPr id="25" name="Picture 25"/>
-          <wp:cNvGraphicFramePr>
-            <a:graphicFrameLocks xmlns:a="http://schemas.openxmlformats.org/drawingml/2006/main" noChangeAspect="1"/>
-          </wp:cNvGraphicFramePr>
-          <a:graphic xmlns:a="http://schemas.openxmlformats.org/drawingml/2006/main">
-            <a:graphicData uri="http://schemas.openxmlformats.org/drawingml/2006/picture">
-              <pic:pic xmlns:pic="http://schemas.openxmlformats.org/drawingml/2006/picture">
-                <pic:nvPicPr>
-                  <pic:cNvPr id="0" name="Picture 74"/>
-                  <pic:cNvPicPr>
-                    <a:picLocks noChangeAspect="1" noChangeArrowheads="1"/>
-                  </pic:cNvPicPr>
-                </pic:nvPicPr>
-                <pic:blipFill>
-                  <a:blip r:embed="rId2">
-                    <a:extLst>
-                      <a:ext uri="{28A0092B-C50C-407E-A947-70E740481C1C}">
-                        <a14:useLocalDpi xmlns:a14="http://schemas.microsoft.com/office/drawing/2010/main" val="0"/>
-                      </a:ext>
-                    </a:extLst>
-                  </a:blip>
-                  <a:srcRect/>
-                  <a:stretch>
-                    <a:fillRect/>
-                  </a:stretch>
-                </pic:blipFill>
-                <pic:spPr bwMode="auto">
-                  <a:xfrm>
-                    <a:off x="0" y="0"/>
-                    <a:ext cx="450215" cy="656590"/>
-                  </a:xfrm>
-                  <a:prstGeom prst="rect">
-                    <a:avLst/>
-                  </a:prstGeom>
-                  <a:noFill/>
-                  <a:ln>
-                    <a:noFill/>
-                  </a:ln>
-                </pic:spPr>
-              </pic:pic>
-            </a:graphicData>
-          </a:graphic>
-          <wp14:sizeRelH relativeFrom="page">
-            <wp14:pctWidth>0</wp14:pctWidth>
-          </wp14:sizeRelH>
-          <wp14:sizeRelV relativeFrom="page">
-            <wp14:pctHeight>0</wp14:pctHeight>
-          </wp14:sizeRelV>
-        </wp:anchor>
-      </w:drawing>
-    </w:r>
     <w:sdt>
       <w:sdtPr>
         <w:alias w:val="Title"/>
@@ -7168,7 +7187,6 @@
         <w:dataBinding w:prefixMappings="xmlns:ns0='http://purl.org/dc/elements/1.1/' xmlns:ns1='http://schemas.openxmlformats.org/package/2006/metadata/core-properties' " w:xpath="/ns1:coreProperties[1]/ns0:title[1]" w:storeItemID="{6C3C8BC8-F283-45AE-878A-BAB7291924A1}"/>
         <w:text/>
       </w:sdtPr>
-      <w:sdtEndPr/>
       <w:sdtContent>
         <w:r>
           <w:t>Risk Management Plan</w:t>
@@ -7183,7 +7201,7 @@
       <mc:AlternateContent>
         <mc:Choice Requires="wps">
           <w:drawing>
-            <wp:anchor distT="0" distB="0" distL="114300" distR="114300" simplePos="0" relativeHeight="251666944" behindDoc="0" locked="0" layoutInCell="1" allowOverlap="1" wp14:anchorId="705F4395" wp14:editId="11B0948E">
+            <wp:anchor distT="0" distB="0" distL="114300" distR="114300" simplePos="0" relativeHeight="251662848" behindDoc="0" locked="0" layoutInCell="1" allowOverlap="1">
               <wp:simplePos x="0" y="0"/>
               <wp:positionH relativeFrom="margin">
                 <wp:align>right</wp:align>
@@ -7191,10 +7209,10 @@
               <wp:positionV relativeFrom="bottomMargin">
                 <wp:align>top</wp:align>
               </wp:positionV>
-              <wp:extent cx="1508760" cy="526415"/>
-              <wp:effectExtent l="0" t="0" r="0" b="635"/>
+              <wp:extent cx="1508760" cy="643255"/>
+              <wp:effectExtent l="0" t="0" r="0" b="0"/>
               <wp:wrapNone/>
-              <wp:docPr id="2" name="Text Box 56"/>
+              <wp:docPr id="5" name="Text Box 5"/>
               <wp:cNvGraphicFramePr>
                 <a:graphicFrameLocks xmlns:a="http://schemas.openxmlformats.org/drawingml/2006/main"/>
               </wp:cNvGraphicFramePr>
@@ -7207,7 +7225,7 @@
                     <wps:spPr>
                       <a:xfrm>
                         <a:off x="0" y="0"/>
-                        <a:ext cx="1508760" cy="526415"/>
+                        <a:ext cx="1508760" cy="643255"/>
                       </a:xfrm>
                       <a:prstGeom prst="rect">
                         <a:avLst/>
@@ -7223,6 +7241,7 @@
                         <w:p>
                           <w:pPr>
                             <w:pStyle w:val="Footer"/>
+                            <w:spacing w:before="240"/>
                           </w:pPr>
                           <w:r>
                             <w:fldChar w:fldCharType="begin"/>
@@ -7237,7 +7256,7 @@
                             <w:rPr>
                               <w:noProof/>
                             </w:rPr>
-                            <w:t>2</w:t>
+                            <w:t>10</w:t>
                           </w:r>
                           <w:r>
                             <w:fldChar w:fldCharType="end"/>
@@ -7269,13 +7288,14 @@
               <v:stroke joinstyle="miter"/>
               <v:path gradientshapeok="t" o:connecttype="rect"/>
             </v:shapetype>
-            <v:shape id="Text Box 56" o:spid="_x0000_s1026" type="#_x0000_t202" style="position:absolute;margin-left:67.6pt;margin-top:0;width:118.8pt;height:41.45pt;z-index:251666944;visibility:visible;mso-wrap-style:square;mso-width-percent:0;mso-height-percent:0;mso-wrap-distance-left:9pt;mso-wrap-distance-top:0;mso-wrap-distance-right:9pt;mso-wrap-distance-bottom:0;mso-position-horizontal:right;mso-position-horizontal-relative:margin;mso-position-vertical:top;mso-position-vertical-relative:bottom-margin-area;mso-width-percent:0;mso-height-percent:0;mso-width-relative:margin;mso-height-relative:margin;v-text-anchor:top" o:gfxdata="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" filled="f" stroked="f" strokeweight=".5pt">
+            <v:shape id="Text Box 5" o:spid="_x0000_s1026" type="#_x0000_t202" style="position:absolute;margin-left:67.6pt;margin-top:0;width:118.8pt;height:50.65pt;z-index:251662848;visibility:visible;mso-wrap-style:square;mso-width-percent:0;mso-height-percent:0;mso-wrap-distance-left:9pt;mso-wrap-distance-top:0;mso-wrap-distance-right:9pt;mso-wrap-distance-bottom:0;mso-position-horizontal:right;mso-position-horizontal-relative:margin;mso-position-vertical:top;mso-position-vertical-relative:bottom-margin-area;mso-width-percent:0;mso-height-percent:0;mso-width-relative:margin;mso-height-relative:margin;v-text-anchor:top" o:gfxdata="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" filled="f" stroked="f" strokeweight=".5pt">
               <v:path arrowok="t"/>
               <v:textbox style="mso-fit-shape-to-text:t">
                 <w:txbxContent>
                   <w:p>
                     <w:pPr>
                       <w:pStyle w:val="Footer"/>
+                      <w:spacing w:before="240"/>
                     </w:pPr>
                     <w:r>
                       <w:fldChar w:fldCharType="begin"/>
@@ -7290,7 +7310,7 @@
                       <w:rPr>
                         <w:noProof/>
                       </w:rPr>
-                      <w:t>2</w:t>
+                      <w:t>10</w:t>
                     </w:r>
                     <w:r>
                       <w:fldChar w:fldCharType="end"/>
@@ -7313,7 +7333,7 @@
       <mc:AlternateContent>
         <mc:Choice Requires="wps">
           <w:drawing>
-            <wp:anchor distT="91440" distB="91440" distL="114300" distR="114300" simplePos="0" relativeHeight="251667968" behindDoc="1" locked="0" layoutInCell="1" allowOverlap="1" wp14:anchorId="3E3FD4F1" wp14:editId="31D8F4B9">
+            <wp:anchor distT="91440" distB="91440" distL="114300" distR="114300" simplePos="0" relativeHeight="251663872" behindDoc="1" locked="0" layoutInCell="1" allowOverlap="1">
               <wp:simplePos x="0" y="0"/>
               <wp:positionH relativeFrom="margin">
                 <wp:align>center</wp:align>
@@ -7322,9 +7342,9 @@
                 <wp:align>top</wp:align>
               </wp:positionV>
               <wp:extent cx="5943600" cy="36195"/>
-              <wp:effectExtent l="0" t="3175" r="0" b="0"/>
+              <wp:effectExtent l="0" t="1905" r="0" b="0"/>
               <wp:wrapSquare wrapText="bothSides"/>
-              <wp:docPr id="1" name="Rectangle 58"/>
+              <wp:docPr id="4" name="Rectangle 4"/>
               <wp:cNvGraphicFramePr>
                 <a:graphicFrameLocks xmlns:a="http://schemas.openxmlformats.org/drawingml/2006/main"/>
               </wp:cNvGraphicFramePr>
@@ -7378,12 +7398,15 @@
         </mc:Choice>
         <mc:Fallback>
           <w:pict>
-            <v:rect id="Rectangle 58" o:spid="_x0000_s1026" style="position:absolute;margin-left:0;margin-top:0;width:468pt;height:2.85pt;z-index:-251648512;visibility:visible;mso-wrap-style:square;mso-width-percent:1000;mso-height-percent:0;mso-wrap-distance-left:9pt;mso-wrap-distance-top:7.2pt;mso-wrap-distance-right:9pt;mso-wrap-distance-bottom:7.2pt;mso-position-horizontal:center;mso-position-horizontal-relative:margin;mso-position-vertical:top;mso-position-vertical-relative:bottom-margin-area;mso-width-percent:1000;mso-height-percent:0;mso-width-relative:margin;mso-height-relative:margin;v-text-anchor:middle" o:gfxdata="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" fillcolor="#2b2b2b" stroked="f" strokeweight="2pt">
+            <v:rect id="Rectangle 4" o:spid="_x0000_s1026" style="position:absolute;margin-left:0;margin-top:0;width:468pt;height:2.85pt;z-index:-251652608;visibility:visible;mso-wrap-style:square;mso-width-percent:1000;mso-height-percent:0;mso-wrap-distance-left:9pt;mso-wrap-distance-top:7.2pt;mso-wrap-distance-right:9pt;mso-wrap-distance-bottom:7.2pt;mso-position-horizontal:center;mso-position-horizontal-relative:margin;mso-position-vertical:top;mso-position-vertical-relative:bottom-margin-area;mso-width-percent:1000;mso-height-percent:0;mso-width-relative:margin;mso-height-relative:margin;v-text-anchor:middle" o:gfxdata="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" fillcolor="#2b2b2b" stroked="f" strokeweight="2pt">
               <w10:wrap type="square" anchorx="margin" anchory="margin"/>
             </v:rect>
           </w:pict>
         </mc:Fallback>
       </mc:AlternateContent>
+    </w:r>
+    <w:r>
+      <w:tab/>
     </w:r>
   </w:p>
 </w:ftr>
@@ -7441,7 +7464,7 @@
       <mc:AlternateContent>
         <mc:Choice Requires="wps">
           <w:drawing>
-            <wp:anchor distT="0" distB="0" distL="114300" distR="114300" simplePos="0" relativeHeight="251659776" behindDoc="0" locked="0" layoutInCell="1" allowOverlap="1">
+            <wp:anchor distT="0" distB="0" distL="114300" distR="114300" simplePos="0" relativeHeight="251659776" behindDoc="0" locked="0" layoutInCell="1" allowOverlap="1" wp14:anchorId="69636FAF" wp14:editId="26C06A9C">
               <wp:simplePos x="0" y="0"/>
               <wp:positionH relativeFrom="margin">
                 <wp:align>right</wp:align>
@@ -7543,7 +7566,7 @@
               <v:stroke joinstyle="miter"/>
               <v:path gradientshapeok="t" o:connecttype="rect"/>
             </v:shapetype>
-            <v:shape id="_x0000_s1027" type="#_x0000_t202" style="position:absolute;margin-left:67.6pt;margin-top:0;width:118.8pt;height:41.45pt;z-index:251659776;visibility:visible;mso-wrap-style:square;mso-width-percent:0;mso-height-percent:0;mso-wrap-distance-left:9pt;mso-wrap-distance-top:0;mso-wrap-distance-right:9pt;mso-wrap-distance-bottom:0;mso-position-horizontal:right;mso-position-horizontal-relative:margin;mso-position-vertical:top;mso-position-vertical-relative:bottom-margin-area;mso-width-percent:0;mso-height-percent:0;mso-width-relative:margin;mso-height-relative:margin;v-text-anchor:top" o:gfxdata="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" filled="f" stroked="f" strokeweight=".5pt">
+            <v:shape id="Text Box 56" o:spid="_x0000_s1027" type="#_x0000_t202" style="position:absolute;margin-left:67.6pt;margin-top:0;width:118.8pt;height:41.45pt;z-index:251659776;visibility:visible;mso-wrap-style:square;mso-width-percent:0;mso-height-percent:0;mso-wrap-distance-left:9pt;mso-wrap-distance-top:0;mso-wrap-distance-right:9pt;mso-wrap-distance-bottom:0;mso-position-horizontal:right;mso-position-horizontal-relative:margin;mso-position-vertical:top;mso-position-vertical-relative:bottom-margin-area;mso-width-percent:0;mso-height-percent:0;mso-width-relative:margin;mso-height-relative:margin;v-text-anchor:top" o:gfxdata="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" filled="f" stroked="f" strokeweight=".5pt">
               <v:path arrowok="t"/>
               <v:textbox style="mso-fit-shape-to-text:t">
                 <w:txbxContent>
@@ -7603,7 +7626,7 @@
       <mc:AlternateContent>
         <mc:Choice Requires="wps">
           <w:drawing>
-            <wp:anchor distT="91440" distB="91440" distL="114300" distR="114300" simplePos="0" relativeHeight="251660800" behindDoc="1" locked="0" layoutInCell="1" allowOverlap="1">
+            <wp:anchor distT="91440" distB="91440" distL="114300" distR="114300" simplePos="0" relativeHeight="251660800" behindDoc="1" locked="0" layoutInCell="1" allowOverlap="1" wp14:anchorId="3EC6BAF0" wp14:editId="68FE61FA">
               <wp:simplePos x="0" y="0"/>
               <wp:positionH relativeFrom="margin">
                 <wp:align>center</wp:align>
@@ -7713,7 +7736,7 @@
         <w:lang w:eastAsia="en-US"/>
       </w:rPr>
       <w:drawing>
-        <wp:anchor distT="0" distB="0" distL="114300" distR="114300" simplePos="0" relativeHeight="251655168" behindDoc="0" locked="0" layoutInCell="1" allowOverlap="1" wp14:anchorId="0D9329D3" wp14:editId="61B83554">
+        <wp:anchor distT="0" distB="0" distL="114300" distR="114300" simplePos="0" relativeHeight="251655168" behindDoc="0" locked="0" layoutInCell="1" allowOverlap="1" wp14:anchorId="2705A05F" wp14:editId="1DE62E90">
           <wp:simplePos x="0" y="0"/>
           <wp:positionH relativeFrom="column">
             <wp:posOffset>2987411</wp:posOffset>
@@ -7783,7 +7806,7 @@
       <mc:AlternateContent>
         <mc:Choice Requires="wps">
           <w:drawing>
-            <wp:anchor distT="0" distB="0" distL="114300" distR="114300" simplePos="0" relativeHeight="251654143" behindDoc="0" locked="0" layoutInCell="1" allowOverlap="1" wp14:anchorId="72E2C1C3" wp14:editId="0030456A">
+            <wp:anchor distT="0" distB="0" distL="114300" distR="114300" simplePos="0" relativeHeight="251654143" behindDoc="0" locked="0" layoutInCell="1" allowOverlap="1" wp14:anchorId="2294F9D2" wp14:editId="4840A6E9">
               <wp:simplePos x="0" y="0"/>
               <wp:positionH relativeFrom="margin">
                 <wp:posOffset>-95250</wp:posOffset>
@@ -7864,7 +7887,7 @@
         <w:lang w:eastAsia="en-US"/>
       </w:rPr>
       <w:drawing>
-        <wp:anchor distT="0" distB="0" distL="114300" distR="114300" simplePos="0" relativeHeight="251657216" behindDoc="0" locked="0" layoutInCell="1" allowOverlap="1" wp14:anchorId="56E39274" wp14:editId="737646A7">
+        <wp:anchor distT="0" distB="0" distL="114300" distR="114300" simplePos="0" relativeHeight="251657216" behindDoc="0" locked="0" layoutInCell="1" allowOverlap="1" wp14:anchorId="73500644" wp14:editId="600D65CC">
           <wp:simplePos x="0" y="0"/>
           <wp:positionH relativeFrom="column">
             <wp:posOffset>-115570</wp:posOffset>
@@ -9571,7 +9594,7 @@
     <w:rPr>
       <w:rFonts w:eastAsiaTheme="minorHAnsi" w:cs="Times New Roman"/>
       <w:b/>
-      <w:color w:val="633F7F" w:themeColor="text2"/>
+      <w:color w:val="551188" w:themeColor="text2"/>
       <w:sz w:val="20"/>
       <w:szCs w:val="20"/>
     </w:rPr>
@@ -11084,7 +11107,7 @@
     <w:rPr>
       <w:rFonts w:eastAsiaTheme="minorHAnsi" w:cs="Times New Roman"/>
       <w:b/>
-      <w:color w:val="633F7F" w:themeColor="text2"/>
+      <w:color w:val="551188" w:themeColor="text2"/>
       <w:sz w:val="20"/>
       <w:szCs w:val="20"/>
     </w:rPr>
@@ -12081,7 +12104,7 @@
         <a:sysClr val="window" lastClr="FFFFFF"/>
       </a:lt1>
       <a:dk2>
-        <a:srgbClr val="633F7F"/>
+        <a:srgbClr val="551188"/>
       </a:dk2>
       <a:lt2>
         <a:srgbClr val="98D866"/>
@@ -12111,76 +12134,16 @@
         <a:srgbClr val="551188"/>
       </a:folHlink>
     </a:clrScheme>
-    <a:fontScheme name="Executive">
+    <a:fontScheme name="Custom 1">
       <a:majorFont>
-        <a:latin typeface="Century Gothic"/>
+        <a:latin typeface="Lucida Sans"/>
         <a:ea typeface=""/>
         <a:cs typeface=""/>
-        <a:font script="Jpan" typeface="HGｺﾞｼｯｸM"/>
-        <a:font script="Hang" typeface="HY중고딕"/>
-        <a:font script="Hans" typeface="幼圆"/>
-        <a:font script="Hant" typeface="微軟正黑體"/>
-        <a:font script="Arab" typeface="Tahoma"/>
-        <a:font script="Hebr" typeface="Gisha"/>
-        <a:font script="Thai" typeface="DilleniaUPC"/>
-        <a:font script="Ethi" typeface="Nyala"/>
-        <a:font script="Beng" typeface="Vrinda"/>
-        <a:font script="Gujr" typeface="Shruti"/>
-        <a:font script="Khmr" typeface="DaunPenh"/>
-        <a:font script="Knda" typeface="Tunga"/>
-        <a:font script="Guru" typeface="Raavi"/>
-        <a:font script="Cans" typeface="Euphemia"/>
-        <a:font script="Cher" typeface="Plantagenet Cherokee"/>
-        <a:font script="Yiii" typeface="Microsoft Yi Baiti"/>
-        <a:font script="Tibt" typeface="Microsoft Himalaya"/>
-        <a:font script="Thaa" typeface="MV Boli"/>
-        <a:font script="Deva" typeface="Mangal"/>
-        <a:font script="Telu" typeface="Gautami"/>
-        <a:font script="Taml" typeface="Latha"/>
-        <a:font script="Syrc" typeface="Estrangelo Edessa"/>
-        <a:font script="Orya" typeface="Kalinga"/>
-        <a:font script="Mlym" typeface="Kartika"/>
-        <a:font script="Laoo" typeface="DokChampa"/>
-        <a:font script="Sinh" typeface="Iskoola Pota"/>
-        <a:font script="Mong" typeface="Mongolian Baiti"/>
-        <a:font script="Viet" typeface="Tahoma"/>
-        <a:font script="Uigh" typeface="Microsoft Uighur"/>
-        <a:font script="Geor" typeface="Sylfaen"/>
       </a:majorFont>
       <a:minorFont>
-        <a:latin typeface="Palatino Linotype"/>
+        <a:latin typeface="Lucida Bright"/>
         <a:ea typeface=""/>
         <a:cs typeface=""/>
-        <a:font script="Jpan" typeface="HGS明朝E"/>
-        <a:font script="Hang" typeface="맑은 고딕"/>
-        <a:font script="Hans" typeface="宋体"/>
-        <a:font script="Hant" typeface="新細明體"/>
-        <a:font script="Arab" typeface="Times New Roman"/>
-        <a:font script="Hebr" typeface="Times New Roman"/>
-        <a:font script="Thai" typeface="Browallia New"/>
-        <a:font script="Ethi" typeface="Nyala"/>
-        <a:font script="Beng" typeface="Vrinda"/>
-        <a:font script="Gujr" typeface="Shruti"/>
-        <a:font script="Khmr" typeface="MoolBoran"/>
-        <a:font script="Knda" typeface="Tunga"/>
-        <a:font script="Guru" typeface="Raavi"/>
-        <a:font script="Cans" typeface="Euphemia"/>
-        <a:font script="Cher" typeface="Plantagenet Cherokee"/>
-        <a:font script="Yiii" typeface="Microsoft Yi Baiti"/>
-        <a:font script="Tibt" typeface="Microsoft Himalaya"/>
-        <a:font script="Thaa" typeface="MV Boli"/>
-        <a:font script="Deva" typeface="Mangal"/>
-        <a:font script="Telu" typeface="Gautami"/>
-        <a:font script="Taml" typeface="Latha"/>
-        <a:font script="Syrc" typeface="Estrangelo Edessa"/>
-        <a:font script="Orya" typeface="Kalinga"/>
-        <a:font script="Mlym" typeface="Kartika"/>
-        <a:font script="Laoo" typeface="DokChampa"/>
-        <a:font script="Sinh" typeface="Iskoola Pota"/>
-        <a:font script="Mong" typeface="Mongolian Baiti"/>
-        <a:font script="Viet" typeface="Times New Roman"/>
-        <a:font script="Uigh" typeface="Microsoft Uighur"/>
-        <a:font script="Geor" typeface="Sylfaen"/>
       </a:minorFont>
     </a:fontScheme>
     <a:fmtScheme name="Apex">
@@ -12379,7 +12342,7 @@
 </file>
 
 <file path=customXml/itemProps2.xml><?xml version="1.0" encoding="utf-8"?>
-<ds:datastoreItem xmlns:ds="http://schemas.openxmlformats.org/officeDocument/2006/customXml" ds:itemID="{BC40FCBA-51C6-4849-ABCA-3F15600F118C}">
+<ds:datastoreItem xmlns:ds="http://schemas.openxmlformats.org/officeDocument/2006/customXml" ds:itemID="{5B624421-B3DC-435D-9A26-B7FD3B6B216F}">
   <ds:schemaRefs>
     <ds:schemaRef ds:uri="http://schemas.openxmlformats.org/officeDocument/2006/bibliography"/>
   </ds:schemaRefs>

</xml_diff>